<commit_message>
update quickstart deployment guide
</commit_message>
<xml_diff>
--- a/doc/sumologic-quickstart-doc.docx
+++ b/doc/sumologic-quickstart-doc.docx
@@ -174,7 +174,6 @@
             <w:tabs>
               <w:tab w:val="right" w:leader="dot" w:pos="9930"/>
             </w:tabs>
-            <w:spacing w:line="276" w:lineRule="auto"/>
             <w:rPr>
               <w:rFonts w:ascii="Georgia" w:eastAsiaTheme="minorEastAsia" w:hAnsi="Georgia" w:cstheme="minorBidi"/>
               <w:b w:val="0"/>
@@ -214,7 +213,7 @@
             </w:rPr>
             <w:fldChar w:fldCharType="separate"/>
           </w:r>
-          <w:hyperlink w:anchor="_Toc23168569" w:history="1">
+          <w:hyperlink w:anchor="_Toc23351358" w:history="1">
             <w:r>
               <w:rPr>
                 <w:rStyle w:val="Hyperlink"/>
@@ -257,7 +256,7 @@
                 <w:sz w:val="24"/>
                 <w:szCs w:val="24"/>
               </w:rPr>
-              <w:instrText xml:space="preserve"> PAGEREF _Toc23168569 \h </w:instrText>
+              <w:instrText xml:space="preserve"> PAGEREF _Toc23351358 \h </w:instrText>
             </w:r>
             <w:r>
               <w:rPr>
@@ -310,7 +309,6 @@
             <w:tabs>
               <w:tab w:val="right" w:leader="dot" w:pos="9930"/>
             </w:tabs>
-            <w:spacing w:line="276" w:lineRule="auto"/>
             <w:rPr>
               <w:rFonts w:ascii="Georgia" w:eastAsiaTheme="minorEastAsia" w:hAnsi="Georgia" w:cstheme="minorBidi"/>
               <w:b w:val="0"/>
@@ -321,7 +319,7 @@
               <w:lang w:bidi="ar-SA"/>
             </w:rPr>
           </w:pPr>
-          <w:hyperlink w:anchor="_Toc23168570" w:history="1">
+          <w:hyperlink w:anchor="_Toc23351359" w:history="1">
             <w:r>
               <w:rPr>
                 <w:rStyle w:val="Hyperlink"/>
@@ -364,7 +362,7 @@
                 <w:sz w:val="24"/>
                 <w:szCs w:val="24"/>
               </w:rPr>
-              <w:instrText xml:space="preserve"> PAGEREF _Toc23168570 \h </w:instrText>
+              <w:instrText xml:space="preserve"> PAGEREF _Toc23351359 \h </w:instrText>
             </w:r>
             <w:r>
               <w:rPr>
@@ -417,7 +415,6 @@
             <w:tabs>
               <w:tab w:val="right" w:leader="dot" w:pos="9930"/>
             </w:tabs>
-            <w:spacing w:line="276" w:lineRule="auto"/>
             <w:rPr>
               <w:rFonts w:ascii="Georgia" w:eastAsiaTheme="minorEastAsia" w:hAnsi="Georgia" w:cstheme="minorBidi"/>
               <w:i w:val="0"/>
@@ -428,7 +425,7 @@
               <w:lang w:bidi="ar-SA"/>
             </w:rPr>
           </w:pPr>
-          <w:hyperlink w:anchor="_Toc23168571" w:history="1">
+          <w:hyperlink w:anchor="_Toc23351360" w:history="1">
             <w:r>
               <w:rPr>
                 <w:rStyle w:val="Hyperlink"/>
@@ -471,7 +468,7 @@
                 <w:sz w:val="24"/>
                 <w:szCs w:val="24"/>
               </w:rPr>
-              <w:instrText xml:space="preserve"> PAGEREF _Toc23168571 \h </w:instrText>
+              <w:instrText xml:space="preserve"> PAGEREF _Toc23351360 \h </w:instrText>
             </w:r>
             <w:r>
               <w:rPr>
@@ -524,7 +521,6 @@
             <w:tabs>
               <w:tab w:val="right" w:leader="dot" w:pos="9930"/>
             </w:tabs>
-            <w:spacing w:line="276" w:lineRule="auto"/>
             <w:rPr>
               <w:rFonts w:ascii="Georgia" w:eastAsiaTheme="minorEastAsia" w:hAnsi="Georgia" w:cstheme="minorBidi"/>
               <w:i w:val="0"/>
@@ -535,7 +531,7 @@
               <w:lang w:bidi="ar-SA"/>
             </w:rPr>
           </w:pPr>
-          <w:hyperlink w:anchor="_Toc23168572" w:history="1">
+          <w:hyperlink w:anchor="_Toc23351361" w:history="1">
             <w:r>
               <w:rPr>
                 <w:rStyle w:val="Hyperlink"/>
@@ -578,7 +574,7 @@
                 <w:sz w:val="24"/>
                 <w:szCs w:val="24"/>
               </w:rPr>
-              <w:instrText xml:space="preserve"> PAGEREF _Toc23168572 \h </w:instrText>
+              <w:instrText xml:space="preserve"> PAGEREF _Toc23351361 \h </w:instrText>
             </w:r>
             <w:r>
               <w:rPr>
@@ -631,7 +627,6 @@
             <w:tabs>
               <w:tab w:val="right" w:leader="dot" w:pos="9930"/>
             </w:tabs>
-            <w:spacing w:line="276" w:lineRule="auto"/>
             <w:rPr>
               <w:rFonts w:ascii="Georgia" w:eastAsiaTheme="minorEastAsia" w:hAnsi="Georgia" w:cstheme="minorBidi"/>
               <w:b w:val="0"/>
@@ -642,7 +637,7 @@
               <w:lang w:bidi="ar-SA"/>
             </w:rPr>
           </w:pPr>
-          <w:hyperlink w:anchor="_Toc23168573" w:history="1">
+          <w:hyperlink w:anchor="_Toc23351362" w:history="1">
             <w:r>
               <w:rPr>
                 <w:rStyle w:val="Hyperlink"/>
@@ -685,7 +680,7 @@
                 <w:sz w:val="24"/>
                 <w:szCs w:val="24"/>
               </w:rPr>
-              <w:instrText xml:space="preserve"> PAGEREF _Toc23168573 \h </w:instrText>
+              <w:instrText xml:space="preserve"> PAGEREF _Toc23351362 \h </w:instrText>
             </w:r>
             <w:r>
               <w:rPr>
@@ -738,7 +733,6 @@
             <w:tabs>
               <w:tab w:val="right" w:leader="dot" w:pos="9930"/>
             </w:tabs>
-            <w:spacing w:line="276" w:lineRule="auto"/>
             <w:rPr>
               <w:rFonts w:ascii="Georgia" w:eastAsiaTheme="minorEastAsia" w:hAnsi="Georgia" w:cstheme="minorBidi"/>
               <w:b w:val="0"/>
@@ -749,7 +743,7 @@
               <w:lang w:bidi="ar-SA"/>
             </w:rPr>
           </w:pPr>
-          <w:hyperlink w:anchor="_Toc23168574" w:history="1">
+          <w:hyperlink w:anchor="_Toc23351363" w:history="1">
             <w:r>
               <w:rPr>
                 <w:rStyle w:val="Hyperlink"/>
@@ -792,7 +786,7 @@
                 <w:sz w:val="24"/>
                 <w:szCs w:val="24"/>
               </w:rPr>
-              <w:instrText xml:space="preserve"> PAGEREF _Toc23168574 \h </w:instrText>
+              <w:instrText xml:space="preserve"> PAGEREF _Toc23351363 \h </w:instrText>
             </w:r>
             <w:r>
               <w:rPr>
@@ -845,7 +839,6 @@
             <w:tabs>
               <w:tab w:val="right" w:leader="dot" w:pos="9930"/>
             </w:tabs>
-            <w:spacing w:line="276" w:lineRule="auto"/>
             <w:rPr>
               <w:rFonts w:ascii="Georgia" w:eastAsiaTheme="minorEastAsia" w:hAnsi="Georgia" w:cstheme="minorBidi"/>
               <w:i w:val="0"/>
@@ -856,7 +849,7 @@
               <w:lang w:bidi="ar-SA"/>
             </w:rPr>
           </w:pPr>
-          <w:hyperlink w:anchor="_Toc23168575" w:history="1">
+          <w:hyperlink w:anchor="_Toc23351364" w:history="1">
             <w:r>
               <w:rPr>
                 <w:rStyle w:val="Hyperlink"/>
@@ -899,7 +892,7 @@
                 <w:sz w:val="24"/>
                 <w:szCs w:val="24"/>
               </w:rPr>
-              <w:instrText xml:space="preserve"> PAGEREF _Toc23168575 \h </w:instrText>
+              <w:instrText xml:space="preserve"> PAGEREF _Toc23351364 \h </w:instrText>
             </w:r>
             <w:r>
               <w:rPr>
@@ -952,7 +945,6 @@
             <w:tabs>
               <w:tab w:val="right" w:leader="dot" w:pos="9930"/>
             </w:tabs>
-            <w:spacing w:line="276" w:lineRule="auto"/>
             <w:rPr>
               <w:rFonts w:ascii="Georgia" w:eastAsiaTheme="minorEastAsia" w:hAnsi="Georgia" w:cstheme="minorBidi"/>
               <w:i w:val="0"/>
@@ -963,7 +955,7 @@
               <w:lang w:bidi="ar-SA"/>
             </w:rPr>
           </w:pPr>
-          <w:hyperlink w:anchor="_Toc23168576" w:history="1">
+          <w:hyperlink w:anchor="_Toc23351365" w:history="1">
             <w:r>
               <w:rPr>
                 <w:rStyle w:val="Hyperlink"/>
@@ -1006,7 +998,7 @@
                 <w:sz w:val="24"/>
                 <w:szCs w:val="24"/>
               </w:rPr>
-              <w:instrText xml:space="preserve"> PAGEREF _Toc23168576 \h </w:instrText>
+              <w:instrText xml:space="preserve"> PAGEREF _Toc23351365 \h </w:instrText>
             </w:r>
             <w:r>
               <w:rPr>
@@ -1059,7 +1051,6 @@
             <w:tabs>
               <w:tab w:val="right" w:leader="dot" w:pos="9930"/>
             </w:tabs>
-            <w:spacing w:line="276" w:lineRule="auto"/>
             <w:rPr>
               <w:rFonts w:ascii="Georgia" w:eastAsiaTheme="minorEastAsia" w:hAnsi="Georgia" w:cstheme="minorBidi"/>
               <w:b w:val="0"/>
@@ -1070,7 +1061,7 @@
               <w:lang w:bidi="ar-SA"/>
             </w:rPr>
           </w:pPr>
-          <w:hyperlink w:anchor="_Toc23168577" w:history="1">
+          <w:hyperlink w:anchor="_Toc23351366" w:history="1">
             <w:r>
               <w:rPr>
                 <w:rStyle w:val="Hyperlink"/>
@@ -1113,7 +1104,7 @@
                 <w:sz w:val="24"/>
                 <w:szCs w:val="24"/>
               </w:rPr>
-              <w:instrText xml:space="preserve"> PAGEREF _Toc23168577 \h </w:instrText>
+              <w:instrText xml:space="preserve"> PAGEREF _Toc23351366 \h </w:instrText>
             </w:r>
             <w:r>
               <w:rPr>
@@ -1166,7 +1157,6 @@
             <w:tabs>
               <w:tab w:val="right" w:leader="dot" w:pos="9930"/>
             </w:tabs>
-            <w:spacing w:line="276" w:lineRule="auto"/>
             <w:rPr>
               <w:rFonts w:ascii="Georgia" w:eastAsiaTheme="minorEastAsia" w:hAnsi="Georgia" w:cstheme="minorBidi"/>
               <w:b w:val="0"/>
@@ -1177,7 +1167,7 @@
               <w:lang w:bidi="ar-SA"/>
             </w:rPr>
           </w:pPr>
-          <w:hyperlink w:anchor="_Toc23168578" w:history="1">
+          <w:hyperlink w:anchor="_Toc23351367" w:history="1">
             <w:r>
               <w:rPr>
                 <w:rStyle w:val="Hyperlink"/>
@@ -1220,7 +1210,7 @@
                 <w:sz w:val="24"/>
                 <w:szCs w:val="24"/>
               </w:rPr>
-              <w:instrText xml:space="preserve"> PAGEREF _Toc23168578 \h </w:instrText>
+              <w:instrText xml:space="preserve"> PAGEREF _Toc23351367 \h </w:instrText>
             </w:r>
             <w:r>
               <w:rPr>
@@ -1273,7 +1263,6 @@
             <w:tabs>
               <w:tab w:val="right" w:leader="dot" w:pos="9930"/>
             </w:tabs>
-            <w:spacing w:line="276" w:lineRule="auto"/>
             <w:rPr>
               <w:rFonts w:ascii="Georgia" w:eastAsiaTheme="minorEastAsia" w:hAnsi="Georgia" w:cstheme="minorBidi"/>
               <w:i w:val="0"/>
@@ -1284,7 +1273,7 @@
               <w:lang w:bidi="ar-SA"/>
             </w:rPr>
           </w:pPr>
-          <w:hyperlink w:anchor="_Toc23168579" w:history="1">
+          <w:hyperlink w:anchor="_Toc23351368" w:history="1">
             <w:r>
               <w:rPr>
                 <w:rStyle w:val="Hyperlink"/>
@@ -1327,7 +1316,7 @@
                 <w:sz w:val="24"/>
                 <w:szCs w:val="24"/>
               </w:rPr>
-              <w:instrText xml:space="preserve"> PAGEREF _Toc23168579 \h </w:instrText>
+              <w:instrText xml:space="preserve"> PAGEREF _Toc23351368 \h </w:instrText>
             </w:r>
             <w:r>
               <w:rPr>
@@ -1380,7 +1369,6 @@
             <w:tabs>
               <w:tab w:val="right" w:leader="dot" w:pos="9930"/>
             </w:tabs>
-            <w:spacing w:line="276" w:lineRule="auto"/>
             <w:rPr>
               <w:rFonts w:ascii="Georgia" w:eastAsiaTheme="minorEastAsia" w:hAnsi="Georgia" w:cstheme="minorBidi"/>
               <w:i w:val="0"/>
@@ -1391,7 +1379,7 @@
               <w:lang w:bidi="ar-SA"/>
             </w:rPr>
           </w:pPr>
-          <w:hyperlink w:anchor="_Toc23168580" w:history="1">
+          <w:hyperlink w:anchor="_Toc23351369" w:history="1">
             <w:r>
               <w:rPr>
                 <w:rStyle w:val="Hyperlink"/>
@@ -1434,7 +1422,7 @@
                 <w:sz w:val="24"/>
                 <w:szCs w:val="24"/>
               </w:rPr>
-              <w:instrText xml:space="preserve"> PAGEREF _Toc23168580 \h </w:instrText>
+              <w:instrText xml:space="preserve"> PAGEREF _Toc23351369 \h </w:instrText>
             </w:r>
             <w:r>
               <w:rPr>
@@ -1487,7 +1475,6 @@
             <w:tabs>
               <w:tab w:val="right" w:leader="dot" w:pos="9930"/>
             </w:tabs>
-            <w:spacing w:line="276" w:lineRule="auto"/>
             <w:rPr>
               <w:rFonts w:ascii="Georgia" w:eastAsiaTheme="minorEastAsia" w:hAnsi="Georgia" w:cstheme="minorBidi"/>
               <w:i w:val="0"/>
@@ -1498,7 +1485,7 @@
               <w:lang w:bidi="ar-SA"/>
             </w:rPr>
           </w:pPr>
-          <w:hyperlink w:anchor="_Toc23168581" w:history="1">
+          <w:hyperlink w:anchor="_Toc23351370" w:history="1">
             <w:r>
               <w:rPr>
                 <w:rStyle w:val="Hyperlink"/>
@@ -1541,7 +1528,7 @@
                 <w:sz w:val="24"/>
                 <w:szCs w:val="24"/>
               </w:rPr>
-              <w:instrText xml:space="preserve"> PAGEREF _Toc23168581 \h </w:instrText>
+              <w:instrText xml:space="preserve"> PAGEREF _Toc23351370 \h </w:instrText>
             </w:r>
             <w:r>
               <w:rPr>
@@ -1574,6 +1561,112 @@
                 <w:szCs w:val="24"/>
               </w:rPr>
               <w:t>7</w:t>
+            </w:r>
+            <w:r>
+              <w:rPr>
+                <w:rFonts w:ascii="Georgia" w:hAnsi="Georgia"/>
+                <w:i w:val="0"/>
+                <w:noProof/>
+                <w:webHidden/>
+                <w:sz w:val="24"/>
+                <w:szCs w:val="24"/>
+              </w:rPr>
+              <w:fldChar w:fldCharType="end"/>
+            </w:r>
+          </w:hyperlink>
+        </w:p>
+        <w:p>
+          <w:pPr>
+            <w:pStyle w:val="TOC2"/>
+            <w:tabs>
+              <w:tab w:val="right" w:leader="dot" w:pos="9930"/>
+            </w:tabs>
+            <w:rPr>
+              <w:rFonts w:ascii="Georgia" w:eastAsiaTheme="minorEastAsia" w:hAnsi="Georgia" w:cstheme="minorBidi"/>
+              <w:i w:val="0"/>
+              <w:iCs w:val="0"/>
+              <w:noProof/>
+              <w:sz w:val="24"/>
+              <w:szCs w:val="24"/>
+              <w:lang w:bidi="ar-SA"/>
+            </w:rPr>
+          </w:pPr>
+          <w:hyperlink w:anchor="_Toc23351371" w:history="1">
+            <w:r>
+              <w:rPr>
+                <w:rStyle w:val="Hyperlink"/>
+                <w:rFonts w:ascii="Georgia" w:hAnsi="Georgia"/>
+                <w:i w:val="0"/>
+                <w:noProof/>
+                <w:sz w:val="24"/>
+                <w:szCs w:val="24"/>
+              </w:rPr>
+              <w:t>Parameters for Deploying SumoLogic Application into AWS account</w:t>
+            </w:r>
+            <w:r>
+              <w:rPr>
+                <w:rFonts w:ascii="Georgia" w:hAnsi="Georgia"/>
+                <w:i w:val="0"/>
+                <w:noProof/>
+                <w:webHidden/>
+                <w:sz w:val="24"/>
+                <w:szCs w:val="24"/>
+              </w:rPr>
+              <w:tab/>
+            </w:r>
+            <w:r>
+              <w:rPr>
+                <w:rFonts w:ascii="Georgia" w:hAnsi="Georgia"/>
+                <w:i w:val="0"/>
+                <w:noProof/>
+                <w:webHidden/>
+                <w:sz w:val="24"/>
+                <w:szCs w:val="24"/>
+              </w:rPr>
+              <w:fldChar w:fldCharType="begin"/>
+            </w:r>
+            <w:r>
+              <w:rPr>
+                <w:rFonts w:ascii="Georgia" w:hAnsi="Georgia"/>
+                <w:i w:val="0"/>
+                <w:noProof/>
+                <w:webHidden/>
+                <w:sz w:val="24"/>
+                <w:szCs w:val="24"/>
+              </w:rPr>
+              <w:instrText xml:space="preserve"> PAGEREF _Toc23351371 \h </w:instrText>
+            </w:r>
+            <w:r>
+              <w:rPr>
+                <w:rFonts w:ascii="Georgia" w:hAnsi="Georgia"/>
+                <w:i w:val="0"/>
+                <w:noProof/>
+                <w:webHidden/>
+                <w:sz w:val="24"/>
+                <w:szCs w:val="24"/>
+              </w:rPr>
+            </w:r>
+            <w:r>
+              <w:rPr>
+                <w:rFonts w:ascii="Georgia" w:hAnsi="Georgia"/>
+                <w:i w:val="0"/>
+                <w:noProof/>
+                <w:webHidden/>
+                <w:sz w:val="24"/>
+                <w:szCs w:val="24"/>
+              </w:rPr>
+              <w:fldChar w:fldCharType="separate"/>
+            </w:r>
+            <w:r>
+              <w:rPr>
+                <w:rFonts w:ascii="Georgia" w:hAnsi="Georgia"/>
+                <w:i w:val="0"/>
+                <w:noProof/>
+                <w:webHidden/>
+                <w:sz w:val="24"/>
+                <w:szCs w:val="24"/>
+              </w:rPr>
+              <w:t>8</w:t>
             </w:r>
             <w:r>
               <w:rPr>
@@ -1594,7 +1687,6 @@
             <w:tabs>
               <w:tab w:val="right" w:leader="dot" w:pos="9930"/>
             </w:tabs>
-            <w:spacing w:line="276" w:lineRule="auto"/>
             <w:rPr>
               <w:rFonts w:ascii="Georgia" w:eastAsiaTheme="minorEastAsia" w:hAnsi="Georgia" w:cstheme="minorBidi"/>
               <w:b w:val="0"/>
@@ -1605,7 +1697,7 @@
               <w:lang w:bidi="ar-SA"/>
             </w:rPr>
           </w:pPr>
-          <w:hyperlink w:anchor="_Toc23168582" w:history="1">
+          <w:hyperlink w:anchor="_Toc23351372" w:history="1">
             <w:r>
               <w:rPr>
                 <w:rStyle w:val="Hyperlink"/>
@@ -1648,7 +1740,7 @@
                 <w:sz w:val="24"/>
                 <w:szCs w:val="24"/>
               </w:rPr>
-              <w:instrText xml:space="preserve"> PAGEREF _Toc23168582 \h </w:instrText>
+              <w:instrText xml:space="preserve"> PAGEREF _Toc23351372 \h </w:instrText>
             </w:r>
             <w:r>
               <w:rPr>
@@ -1680,7 +1772,7 @@
                 <w:sz w:val="24"/>
                 <w:szCs w:val="24"/>
               </w:rPr>
-              <w:t>12</w:t>
+              <w:t>10</w:t>
             </w:r>
             <w:r>
               <w:rPr>
@@ -1701,7 +1793,6 @@
             <w:tabs>
               <w:tab w:val="right" w:leader="dot" w:pos="9930"/>
             </w:tabs>
-            <w:spacing w:line="276" w:lineRule="auto"/>
             <w:rPr>
               <w:rFonts w:ascii="Georgia" w:eastAsiaTheme="minorEastAsia" w:hAnsi="Georgia" w:cstheme="minorBidi"/>
               <w:b w:val="0"/>
@@ -1712,7 +1803,7 @@
               <w:lang w:bidi="ar-SA"/>
             </w:rPr>
           </w:pPr>
-          <w:hyperlink w:anchor="_Toc23168583" w:history="1">
+          <w:hyperlink w:anchor="_Toc23351373" w:history="1">
             <w:r>
               <w:rPr>
                 <w:rStyle w:val="Hyperlink"/>
@@ -1755,7 +1846,7 @@
                 <w:sz w:val="24"/>
                 <w:szCs w:val="24"/>
               </w:rPr>
-              <w:instrText xml:space="preserve"> PAGEREF _Toc23168583 \h </w:instrText>
+              <w:instrText xml:space="preserve"> PAGEREF _Toc23351373 \h </w:instrText>
             </w:r>
             <w:r>
               <w:rPr>
@@ -1787,7 +1878,7 @@
                 <w:sz w:val="24"/>
                 <w:szCs w:val="24"/>
               </w:rPr>
-              <w:t>12</w:t>
+              <w:t>10</w:t>
             </w:r>
             <w:r>
               <w:rPr>
@@ -1808,7 +1899,6 @@
             <w:tabs>
               <w:tab w:val="right" w:leader="dot" w:pos="9930"/>
             </w:tabs>
-            <w:spacing w:line="276" w:lineRule="auto"/>
             <w:rPr>
               <w:rFonts w:ascii="Georgia" w:eastAsiaTheme="minorEastAsia" w:hAnsi="Georgia" w:cstheme="minorBidi"/>
               <w:b w:val="0"/>
@@ -1819,7 +1909,7 @@
               <w:lang w:bidi="ar-SA"/>
             </w:rPr>
           </w:pPr>
-          <w:hyperlink w:anchor="_Toc23168584" w:history="1">
+          <w:hyperlink w:anchor="_Toc23351374" w:history="1">
             <w:r>
               <w:rPr>
                 <w:rStyle w:val="Hyperlink"/>
@@ -1862,7 +1952,7 @@
                 <w:sz w:val="24"/>
                 <w:szCs w:val="24"/>
               </w:rPr>
-              <w:instrText xml:space="preserve"> PAGEREF _Toc23168584 \h </w:instrText>
+              <w:instrText xml:space="preserve"> PAGEREF _Toc23351374 \h </w:instrText>
             </w:r>
             <w:r>
               <w:rPr>
@@ -1894,12 +1984,321 @@
                 <w:sz w:val="24"/>
                 <w:szCs w:val="24"/>
               </w:rPr>
-              <w:t>12</w:t>
+              <w:t>10</w:t>
             </w:r>
             <w:r>
               <w:rPr>
                 <w:rFonts w:ascii="Georgia" w:hAnsi="Georgia"/>
                 <w:b w:val="0"/>
+                <w:noProof/>
+                <w:webHidden/>
+                <w:sz w:val="24"/>
+                <w:szCs w:val="24"/>
+              </w:rPr>
+              <w:fldChar w:fldCharType="end"/>
+            </w:r>
+          </w:hyperlink>
+        </w:p>
+        <w:p>
+          <w:pPr>
+            <w:pStyle w:val="TOC3"/>
+            <w:tabs>
+              <w:tab w:val="right" w:leader="dot" w:pos="9930"/>
+            </w:tabs>
+            <w:rPr>
+              <w:rFonts w:ascii="Georgia" w:eastAsiaTheme="minorEastAsia" w:hAnsi="Georgia" w:cstheme="minorBidi"/>
+              <w:noProof/>
+              <w:sz w:val="24"/>
+              <w:szCs w:val="24"/>
+              <w:lang w:bidi="ar-SA"/>
+            </w:rPr>
+          </w:pPr>
+          <w:hyperlink w:anchor="_Toc23351375" w:history="1">
+            <w:r>
+              <w:rPr>
+                <w:rStyle w:val="Hyperlink"/>
+                <w:rFonts w:ascii="Georgia" w:hAnsi="Georgia"/>
+                <w:noProof/>
+                <w:sz w:val="24"/>
+                <w:szCs w:val="24"/>
+              </w:rPr>
+              <w:t>AWS Resources</w:t>
+            </w:r>
+            <w:r>
+              <w:rPr>
+                <w:rFonts w:ascii="Georgia" w:hAnsi="Georgia"/>
+                <w:noProof/>
+                <w:webHidden/>
+                <w:sz w:val="24"/>
+                <w:szCs w:val="24"/>
+              </w:rPr>
+              <w:tab/>
+            </w:r>
+            <w:r>
+              <w:rPr>
+                <w:rFonts w:ascii="Georgia" w:hAnsi="Georgia"/>
+                <w:noProof/>
+                <w:webHidden/>
+                <w:sz w:val="24"/>
+                <w:szCs w:val="24"/>
+              </w:rPr>
+              <w:fldChar w:fldCharType="begin"/>
+            </w:r>
+            <w:r>
+              <w:rPr>
+                <w:rFonts w:ascii="Georgia" w:hAnsi="Georgia"/>
+                <w:noProof/>
+                <w:webHidden/>
+                <w:sz w:val="24"/>
+                <w:szCs w:val="24"/>
+              </w:rPr>
+              <w:instrText xml:space="preserve"> PAGEREF _Toc23351375 \h </w:instrText>
+            </w:r>
+            <w:r>
+              <w:rPr>
+                <w:rFonts w:ascii="Georgia" w:hAnsi="Georgia"/>
+                <w:noProof/>
+                <w:webHidden/>
+                <w:sz w:val="24"/>
+                <w:szCs w:val="24"/>
+              </w:rPr>
+            </w:r>
+            <w:r>
+              <w:rPr>
+                <w:rFonts w:ascii="Georgia" w:hAnsi="Georgia"/>
+                <w:noProof/>
+                <w:webHidden/>
+                <w:sz w:val="24"/>
+                <w:szCs w:val="24"/>
+              </w:rPr>
+              <w:fldChar w:fldCharType="separate"/>
+            </w:r>
+            <w:r>
+              <w:rPr>
+                <w:rFonts w:ascii="Georgia" w:hAnsi="Georgia"/>
+                <w:noProof/>
+                <w:webHidden/>
+                <w:sz w:val="24"/>
+                <w:szCs w:val="24"/>
+              </w:rPr>
+              <w:t>10</w:t>
+            </w:r>
+            <w:r>
+              <w:rPr>
+                <w:rFonts w:ascii="Georgia" w:hAnsi="Georgia"/>
+                <w:noProof/>
+                <w:webHidden/>
+                <w:sz w:val="24"/>
+                <w:szCs w:val="24"/>
+              </w:rPr>
+              <w:fldChar w:fldCharType="end"/>
+            </w:r>
+          </w:hyperlink>
+        </w:p>
+        <w:p>
+          <w:pPr>
+            <w:pStyle w:val="TOC3"/>
+            <w:tabs>
+              <w:tab w:val="right" w:leader="dot" w:pos="9930"/>
+            </w:tabs>
+            <w:rPr>
+              <w:rFonts w:ascii="Georgia" w:eastAsiaTheme="minorEastAsia" w:hAnsi="Georgia" w:cstheme="minorBidi"/>
+              <w:noProof/>
+              <w:sz w:val="24"/>
+              <w:szCs w:val="24"/>
+              <w:lang w:bidi="ar-SA"/>
+            </w:rPr>
+          </w:pPr>
+          <w:hyperlink w:anchor="_Toc23351376" w:history="1">
+            <w:r>
+              <w:rPr>
+                <w:rStyle w:val="Hyperlink"/>
+                <w:rFonts w:ascii="Georgia" w:hAnsi="Georgia"/>
+                <w:noProof/>
+                <w:sz w:val="24"/>
+                <w:szCs w:val="24"/>
+              </w:rPr>
+              <w:t>SumoLogic</w:t>
+            </w:r>
+            <w:r>
+              <w:rPr>
+                <w:rFonts w:ascii="Georgia" w:hAnsi="Georgia"/>
+                <w:noProof/>
+                <w:webHidden/>
+                <w:sz w:val="24"/>
+                <w:szCs w:val="24"/>
+              </w:rPr>
+              <w:tab/>
+            </w:r>
+            <w:r>
+              <w:rPr>
+                <w:rFonts w:ascii="Georgia" w:hAnsi="Georgia"/>
+                <w:noProof/>
+                <w:webHidden/>
+                <w:sz w:val="24"/>
+                <w:szCs w:val="24"/>
+              </w:rPr>
+              <w:fldChar w:fldCharType="begin"/>
+            </w:r>
+            <w:r>
+              <w:rPr>
+                <w:rFonts w:ascii="Georgia" w:hAnsi="Georgia"/>
+                <w:noProof/>
+                <w:webHidden/>
+                <w:sz w:val="24"/>
+                <w:szCs w:val="24"/>
+              </w:rPr>
+              <w:instrText xml:space="preserve"> PAGEREF _Toc23351376 \h </w:instrText>
+            </w:r>
+            <w:r>
+              <w:rPr>
+                <w:rFonts w:ascii="Georgia" w:hAnsi="Georgia"/>
+                <w:noProof/>
+                <w:webHidden/>
+                <w:sz w:val="24"/>
+                <w:szCs w:val="24"/>
+              </w:rPr>
+            </w:r>
+            <w:r>
+              <w:rPr>
+                <w:rFonts w:ascii="Georgia" w:hAnsi="Georgia"/>
+                <w:noProof/>
+                <w:webHidden/>
+                <w:sz w:val="24"/>
+                <w:szCs w:val="24"/>
+              </w:rPr>
+              <w:fldChar w:fldCharType="separate"/>
+            </w:r>
+            <w:r>
+              <w:rPr>
+                <w:rFonts w:ascii="Georgia" w:hAnsi="Georgia"/>
+                <w:noProof/>
+                <w:webHidden/>
+                <w:sz w:val="24"/>
+                <w:szCs w:val="24"/>
+              </w:rPr>
+              <w:t>11</w:t>
+            </w:r>
+            <w:r>
+              <w:rPr>
+                <w:rFonts w:ascii="Georgia" w:hAnsi="Georgia"/>
+                <w:noProof/>
+                <w:webHidden/>
+                <w:sz w:val="24"/>
+                <w:szCs w:val="24"/>
+              </w:rPr>
+              <w:fldChar w:fldCharType="end"/>
+            </w:r>
+          </w:hyperlink>
+        </w:p>
+        <w:p>
+          <w:pPr>
+            <w:pStyle w:val="TOC3"/>
+            <w:tabs>
+              <w:tab w:val="right" w:leader="dot" w:pos="9930"/>
+            </w:tabs>
+            <w:rPr>
+              <w:rFonts w:ascii="Georgia" w:eastAsiaTheme="minorEastAsia" w:hAnsi="Georgia" w:cstheme="minorBidi"/>
+              <w:noProof/>
+              <w:sz w:val="24"/>
+              <w:szCs w:val="24"/>
+              <w:lang w:bidi="ar-SA"/>
+            </w:rPr>
+          </w:pPr>
+          <w:hyperlink w:anchor="_Toc23351377" w:history="1">
+            <w:r>
+              <w:rPr>
+                <w:rStyle w:val="Hyperlink"/>
+                <w:rFonts w:ascii="Georgia" w:hAnsi="Georgia"/>
+                <w:noProof/>
+                <w:sz w:val="24"/>
+                <w:szCs w:val="24"/>
+              </w:rPr>
+              <w:t>Quick Start reference</w:t>
+            </w:r>
+            <w:r>
+              <w:rPr>
+                <w:rStyle w:val="Hyperlink"/>
+                <w:rFonts w:ascii="Georgia" w:hAnsi="Georgia"/>
+                <w:noProof/>
+                <w:spacing w:val="-9"/>
+                <w:sz w:val="24"/>
+                <w:szCs w:val="24"/>
+              </w:rPr>
+              <w:t xml:space="preserve"> </w:t>
+            </w:r>
+            <w:r>
+              <w:rPr>
+                <w:rStyle w:val="Hyperlink"/>
+                <w:rFonts w:ascii="Georgia" w:hAnsi="Georgia"/>
+                <w:noProof/>
+                <w:sz w:val="24"/>
+                <w:szCs w:val="24"/>
+              </w:rPr>
+              <w:t>deployments</w:t>
+            </w:r>
+            <w:r>
+              <w:rPr>
+                <w:rFonts w:ascii="Georgia" w:hAnsi="Georgia"/>
+                <w:noProof/>
+                <w:webHidden/>
+                <w:sz w:val="24"/>
+                <w:szCs w:val="24"/>
+              </w:rPr>
+              <w:tab/>
+            </w:r>
+            <w:r>
+              <w:rPr>
+                <w:rFonts w:ascii="Georgia" w:hAnsi="Georgia"/>
+                <w:noProof/>
+                <w:webHidden/>
+                <w:sz w:val="24"/>
+                <w:szCs w:val="24"/>
+              </w:rPr>
+              <w:fldChar w:fldCharType="begin"/>
+            </w:r>
+            <w:r>
+              <w:rPr>
+                <w:rFonts w:ascii="Georgia" w:hAnsi="Georgia"/>
+                <w:noProof/>
+                <w:webHidden/>
+                <w:sz w:val="24"/>
+                <w:szCs w:val="24"/>
+              </w:rPr>
+              <w:instrText xml:space="preserve"> PAGEREF _Toc23351377 \h </w:instrText>
+            </w:r>
+            <w:r>
+              <w:rPr>
+                <w:rFonts w:ascii="Georgia" w:hAnsi="Georgia"/>
+                <w:noProof/>
+                <w:webHidden/>
+                <w:sz w:val="24"/>
+                <w:szCs w:val="24"/>
+              </w:rPr>
+            </w:r>
+            <w:r>
+              <w:rPr>
+                <w:rFonts w:ascii="Georgia" w:hAnsi="Georgia"/>
+                <w:noProof/>
+                <w:webHidden/>
+                <w:sz w:val="24"/>
+                <w:szCs w:val="24"/>
+              </w:rPr>
+              <w:fldChar w:fldCharType="separate"/>
+            </w:r>
+            <w:r>
+              <w:rPr>
+                <w:rFonts w:ascii="Georgia" w:hAnsi="Georgia"/>
+                <w:noProof/>
+                <w:webHidden/>
+                <w:sz w:val="24"/>
+                <w:szCs w:val="24"/>
+              </w:rPr>
+              <w:t>11</w:t>
+            </w:r>
+            <w:r>
+              <w:rPr>
+                <w:rFonts w:ascii="Georgia" w:hAnsi="Georgia"/>
                 <w:noProof/>
                 <w:webHidden/>
                 <w:sz w:val="24"/>
@@ -1924,184 +2323,6 @@
               <w:lang w:bidi="ar-SA"/>
             </w:rPr>
           </w:pPr>
-          <w:hyperlink w:anchor="_Toc23168585" w:history="1">
-            <w:r>
-              <w:rPr>
-                <w:rStyle w:val="Hyperlink"/>
-                <w:rFonts w:ascii="Georgia" w:hAnsi="Georgia"/>
-                <w:noProof/>
-                <w:sz w:val="24"/>
-                <w:szCs w:val="24"/>
-              </w:rPr>
-              <w:t>AWS Resources</w:t>
-            </w:r>
-            <w:r>
-              <w:rPr>
-                <w:rFonts w:ascii="Georgia" w:hAnsi="Georgia"/>
-                <w:noProof/>
-                <w:webHidden/>
-                <w:sz w:val="24"/>
-                <w:szCs w:val="24"/>
-              </w:rPr>
-              <w:tab/>
-            </w:r>
-            <w:r>
-              <w:rPr>
-                <w:rFonts w:ascii="Georgia" w:hAnsi="Georgia"/>
-                <w:noProof/>
-                <w:webHidden/>
-                <w:sz w:val="24"/>
-                <w:szCs w:val="24"/>
-              </w:rPr>
-              <w:fldChar w:fldCharType="begin"/>
-            </w:r>
-            <w:r>
-              <w:rPr>
-                <w:rFonts w:ascii="Georgia" w:hAnsi="Georgia"/>
-                <w:noProof/>
-                <w:webHidden/>
-                <w:sz w:val="24"/>
-                <w:szCs w:val="24"/>
-              </w:rPr>
-              <w:instrText xml:space="preserve"> PAGEREF _Toc23168585 \h </w:instrText>
-            </w:r>
-            <w:r>
-              <w:rPr>
-                <w:rFonts w:ascii="Georgia" w:hAnsi="Georgia"/>
-                <w:noProof/>
-                <w:webHidden/>
-                <w:sz w:val="24"/>
-                <w:szCs w:val="24"/>
-              </w:rPr>
-            </w:r>
-            <w:r>
-              <w:rPr>
-                <w:rFonts w:ascii="Georgia" w:hAnsi="Georgia"/>
-                <w:noProof/>
-                <w:webHidden/>
-                <w:sz w:val="24"/>
-                <w:szCs w:val="24"/>
-              </w:rPr>
-              <w:fldChar w:fldCharType="separate"/>
-            </w:r>
-            <w:r>
-              <w:rPr>
-                <w:rFonts w:ascii="Georgia" w:hAnsi="Georgia"/>
-                <w:noProof/>
-                <w:webHidden/>
-                <w:sz w:val="24"/>
-                <w:szCs w:val="24"/>
-              </w:rPr>
-              <w:t>12</w:t>
-            </w:r>
-            <w:r>
-              <w:rPr>
-                <w:rFonts w:ascii="Georgia" w:hAnsi="Georgia"/>
-                <w:noProof/>
-                <w:webHidden/>
-                <w:sz w:val="24"/>
-                <w:szCs w:val="24"/>
-              </w:rPr>
-              <w:fldChar w:fldCharType="end"/>
-            </w:r>
-          </w:hyperlink>
-        </w:p>
-        <w:p>
-          <w:pPr>
-            <w:pStyle w:val="TOC3"/>
-            <w:tabs>
-              <w:tab w:val="right" w:leader="dot" w:pos="9930"/>
-            </w:tabs>
-            <w:spacing w:line="276" w:lineRule="auto"/>
-            <w:rPr>
-              <w:rFonts w:ascii="Georgia" w:eastAsiaTheme="minorEastAsia" w:hAnsi="Georgia" w:cstheme="minorBidi"/>
-              <w:noProof/>
-              <w:sz w:val="24"/>
-              <w:szCs w:val="24"/>
-              <w:lang w:bidi="ar-SA"/>
-            </w:rPr>
-          </w:pPr>
-          <w:hyperlink w:anchor="_Toc23168586" w:history="1">
-            <w:r>
-              <w:rPr>
-                <w:rStyle w:val="Hyperlink"/>
-                <w:rFonts w:ascii="Georgia" w:hAnsi="Georgia"/>
-                <w:noProof/>
-                <w:sz w:val="24"/>
-                <w:szCs w:val="24"/>
-              </w:rPr>
-              <w:t>SumoLogic</w:t>
-            </w:r>
-            <w:r>
-              <w:rPr>
-                <w:rFonts w:ascii="Georgia" w:hAnsi="Georgia"/>
-                <w:noProof/>
-                <w:webHidden/>
-                <w:sz w:val="24"/>
-                <w:szCs w:val="24"/>
-              </w:rPr>
-              <w:tab/>
-            </w:r>
-            <w:r>
-              <w:rPr>
-                <w:rFonts w:ascii="Georgia" w:hAnsi="Georgia"/>
-                <w:noProof/>
-                <w:webHidden/>
-                <w:sz w:val="24"/>
-                <w:szCs w:val="24"/>
-              </w:rPr>
-              <w:fldChar w:fldCharType="begin"/>
-            </w:r>
-            <w:r>
-              <w:rPr>
-                <w:rFonts w:ascii="Georgia" w:hAnsi="Georgia"/>
-                <w:noProof/>
-                <w:webHidden/>
-                <w:sz w:val="24"/>
-                <w:szCs w:val="24"/>
-              </w:rPr>
-              <w:instrText xml:space="preserve"> PAGEREF _Toc23168586 \h </w:instrText>
-            </w:r>
-            <w:r>
-              <w:rPr>
-                <w:rFonts w:ascii="Georgia" w:hAnsi="Georgia"/>
-                <w:noProof/>
-                <w:webHidden/>
-                <w:sz w:val="24"/>
-                <w:szCs w:val="24"/>
-              </w:rPr>
-            </w:r>
-            <w:r>
-              <w:rPr>
-                <w:rFonts w:ascii="Georgia" w:hAnsi="Georgia"/>
-                <w:noProof/>
-                <w:webHidden/>
-                <w:sz w:val="24"/>
-                <w:szCs w:val="24"/>
-              </w:rPr>
-              <w:fldChar w:fldCharType="separate"/>
-            </w:r>
-            <w:r>
-              <w:rPr>
-                <w:rFonts w:ascii="Georgia" w:hAnsi="Georgia"/>
-                <w:noProof/>
-                <w:webHidden/>
-                <w:sz w:val="24"/>
-                <w:szCs w:val="24"/>
-              </w:rPr>
-              <w:t>13</w:t>
-            </w:r>
-            <w:r>
-              <w:rPr>
-                <w:rFonts w:ascii="Georgia" w:hAnsi="Georgia"/>
-                <w:noProof/>
-                <w:webHidden/>
-                <w:sz w:val="24"/>
-                <w:szCs w:val="24"/>
-              </w:rPr>
-              <w:fldChar w:fldCharType="end"/>
-            </w:r>
-          </w:hyperlink>
           <w:r>
             <w:rPr>
               <w:rFonts w:ascii="Georgia" w:hAnsi="Georgia"/>
@@ -2204,7 +2425,7 @@
         <w:pStyle w:val="Heading1"/>
         <w:spacing w:before="231"/>
       </w:pPr>
-      <w:bookmarkStart w:id="0" w:name="_Toc23168569"/>
+      <w:bookmarkStart w:id="0" w:name="_Toc23351358"/>
       <w:r>
         <w:rPr>
           <w:color w:val="F9A634"/>
@@ -2256,7 +2477,7 @@
         <w:rPr>
           <w:noProof/>
         </w:rPr>
-        <w:pict w14:anchorId="644E95DC">
+        <w:pict w14:anchorId="2D7460FB">
           <v:group id="Group 82" o:spid="_x0000_s1039" style="position:absolute;left:0;text-align:left;margin-left:247.5pt;margin-top:102.25pt;width:110.15pt;height:48.95pt;z-index:-251664384;mso-wrap-distance-left:0;mso-wrap-distance-right:0;mso-position-horizontal-relative:page" coordorigin="4950,2045" coordsize="2203,979" o:gfxdata="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">
             <o:lock v:ext="edit" aspectratio="t"/>
             <v:shape id="Freeform 83" o:spid="_x0000_s1040" style="position:absolute;left:4950;top:2044;width:2203;height:979;visibility:visible;mso-wrap-style:square;v-text-anchor:top" coordsize="2203,979" o:gfxdata="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" path="m2075,l128,,78,10,37,37,10,78,,127,,851r10,50l37,941r41,28l128,979r1947,l2125,969r41,-28l2193,901r10,-50l2203,127,2193,78,2166,37,2125,10,2075,xe" fillcolor="#007bbb" stroked="f">
@@ -2498,7 +2719,7 @@
         <w:rPr>
           <w:noProof/>
         </w:rPr>
-        <w:pict w14:anchorId="04ED6E7C">
+        <w:pict w14:anchorId="5B6670C6">
           <v:group id="Group 79" o:spid="_x0000_s1036" style="position:absolute;left:0;text-align:left;margin-left:249.1pt;margin-top:38.55pt;width:110.15pt;height:48.95pt;z-index:-251663360;mso-wrap-distance-left:0;mso-wrap-distance-right:0;mso-position-horizontal-relative:page" coordorigin="4982,771" coordsize="2203,979" o:gfxdata="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">
             <o:lock v:ext="edit" aspectratio="t"/>
             <v:shape id="Freeform 80" o:spid="_x0000_s1037" style="position:absolute;left:4982;top:770;width:2203;height:979;visibility:visible;mso-wrap-style:square;v-text-anchor:top" coordsize="2203,979" o:gfxdata="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" path="m2075,l128,,78,10,37,37,10,78,,127,,851r10,50l37,941r41,28l128,979r1947,l2125,969r41,-28l2193,901r10,-50l2203,127,2193,78,2166,37,2125,10,2075,xe" fillcolor="#f1a42c" stroked="f">
@@ -2617,7 +2838,7 @@
       <w:pPr>
         <w:pStyle w:val="Heading1"/>
       </w:pPr>
-      <w:bookmarkStart w:id="1" w:name="_Toc23168570"/>
+      <w:bookmarkStart w:id="1" w:name="_Toc23351359"/>
       <w:r>
         <w:rPr>
           <w:color w:val="F9A634"/>
@@ -2693,7 +2914,7 @@
         <w:pStyle w:val="Heading2"/>
         <w:spacing w:before="232"/>
       </w:pPr>
-      <w:bookmarkStart w:id="2" w:name="_Toc23168571"/>
+      <w:bookmarkStart w:id="2" w:name="_Toc23351360"/>
       <w:r>
         <w:rPr>
           <w:color w:val="136DB4"/>
@@ -2835,7 +3056,7 @@
         <w:spacing w:before="231"/>
         <w:ind w:left="0" w:firstLine="100"/>
       </w:pPr>
-      <w:bookmarkStart w:id="3" w:name="_Toc23168572"/>
+      <w:bookmarkStart w:id="3" w:name="_Toc23351361"/>
       <w:r>
         <w:rPr>
           <w:color w:val="136DB4"/>
@@ -3041,7 +3262,7 @@
         <w:pStyle w:val="Heading1"/>
         <w:ind w:left="0"/>
       </w:pPr>
-      <w:bookmarkStart w:id="4" w:name="_Toc23168573"/>
+      <w:bookmarkStart w:id="4" w:name="_Toc23351362"/>
       <w:r>
         <w:rPr>
           <w:color w:val="F9A634"/>
@@ -3084,7 +3305,6 @@
     </w:p>
     <w:p>
       <w:pPr>
-        <w:ind w:left="1154"/>
         <w:rPr>
           <w:b/>
           <w:color w:val="4F81BC"/>
@@ -3099,10 +3319,10 @@
           <w:sz w:val="20"/>
         </w:rPr>
         <w:drawing>
-          <wp:inline distT="0" distB="0" distL="0" distR="0" wp14:anchorId="0AEA35BC" wp14:editId="561C12C3">
-            <wp:extent cx="5397500" cy="3810000"/>
+          <wp:inline distT="0" distB="0" distL="0" distR="0" wp14:anchorId="50F75004" wp14:editId="47F7CAE9">
+            <wp:extent cx="5857248" cy="3669792"/>
             <wp:effectExtent l="0" t="0" r="0" b="0"/>
-            <wp:docPr id="50" name="Picture 50"/>
+            <wp:docPr id="17" name="Picture 17"/>
             <wp:cNvGraphicFramePr>
               <a:graphicFrameLocks xmlns:a="http://schemas.openxmlformats.org/drawingml/2006/main" noChangeAspect="1"/>
             </wp:cNvGraphicFramePr>
@@ -3110,7 +3330,7 @@
               <a:graphicData uri="http://schemas.openxmlformats.org/drawingml/2006/picture">
                 <pic:pic xmlns:pic="http://schemas.openxmlformats.org/drawingml/2006/picture">
                   <pic:nvPicPr>
-                    <pic:cNvPr id="50" name="Sumo Logic Architecture diagram.png"/>
+                    <pic:cNvPr id="17" name="Sumo Logic Architecture diagram.png"/>
                     <pic:cNvPicPr/>
                   </pic:nvPicPr>
                   <pic:blipFill>
@@ -3128,7 +3348,7 @@
                   <pic:spPr>
                     <a:xfrm>
                       <a:off x="0" y="0"/>
-                      <a:ext cx="5397500" cy="3810000"/>
+                      <a:ext cx="5932593" cy="3716999"/>
                     </a:xfrm>
                     <a:prstGeom prst="rect">
                       <a:avLst/>
@@ -3391,8 +3611,14 @@
         <w:rPr>
           <w:sz w:val="24"/>
         </w:rPr>
+        <w:t xml:space="preserve">Kinesis Firehose delivery streams to transfer logs from AWS Web Application Firewall </w:t>
+      </w:r>
+      <w:r>
+        <w:rPr>
+          <w:sz w:val="24"/>
+        </w:rPr>
         <w:lastRenderedPageBreak/>
-        <w:t>Kinesis Firehose delivery streams to transfer logs from AWS Web Application Firewall (WAF) to an S3 bucket.</w:t>
+        <w:t>(WAF) to an S3 bucket.</w:t>
       </w:r>
     </w:p>
     <w:p>
@@ -3463,7 +3689,7 @@
       <w:pPr>
         <w:pStyle w:val="Heading1"/>
       </w:pPr>
-      <w:bookmarkStart w:id="5" w:name="_Toc23168574"/>
+      <w:bookmarkStart w:id="5" w:name="_Toc23351363"/>
       <w:r>
         <w:rPr>
           <w:color w:val="F9A634"/>
@@ -3477,7 +3703,7 @@
         <w:pStyle w:val="Heading2"/>
         <w:spacing w:before="101"/>
       </w:pPr>
-      <w:bookmarkStart w:id="6" w:name="_Toc23168575"/>
+      <w:bookmarkStart w:id="6" w:name="_Toc23351364"/>
       <w:r>
         <w:rPr>
           <w:color w:val="136DB4"/>
@@ -3683,7 +3909,7 @@
         <w:pStyle w:val="Heading2"/>
         <w:spacing w:before="0"/>
       </w:pPr>
-      <w:bookmarkStart w:id="7" w:name="_Toc23168576"/>
+      <w:bookmarkStart w:id="7" w:name="_Toc23351365"/>
       <w:r>
         <w:rPr>
           <w:color w:val="136DB4"/>
@@ -3905,7 +4131,7 @@
         <w:spacing w:before="0"/>
         <w:ind w:left="0"/>
       </w:pPr>
-      <w:bookmarkStart w:id="8" w:name="_Toc23168577"/>
+      <w:bookmarkStart w:id="8" w:name="_Toc23351366"/>
       <w:r>
         <w:rPr>
           <w:color w:val="F9A634"/>
@@ -4024,7 +4250,7 @@
         <w:pStyle w:val="Heading1"/>
         <w:ind w:left="0"/>
       </w:pPr>
-      <w:bookmarkStart w:id="9" w:name="_Toc23168578"/>
+      <w:bookmarkStart w:id="9" w:name="_Toc23351367"/>
       <w:r>
         <w:rPr>
           <w:color w:val="F9A634"/>
@@ -4045,7 +4271,7 @@
         <w:pStyle w:val="Heading2"/>
         <w:spacing w:before="100"/>
       </w:pPr>
-      <w:bookmarkStart w:id="10" w:name="_Toc23168579"/>
+      <w:bookmarkStart w:id="10" w:name="_Toc23351368"/>
       <w:r>
         <w:rPr>
           <w:color w:val="136DB4"/>
@@ -4178,7 +4404,7 @@
           <w:color w:val="136DB4"/>
         </w:rPr>
       </w:pPr>
-      <w:bookmarkStart w:id="11" w:name="_Toc23168580"/>
+      <w:bookmarkStart w:id="11" w:name="_Toc23351369"/>
       <w:r>
         <w:rPr>
           <w:color w:val="136DB4"/>
@@ -4349,7 +4575,7 @@
         <w:pStyle w:val="Heading2"/>
         <w:spacing w:before="81"/>
       </w:pPr>
-      <w:bookmarkStart w:id="12" w:name="_Toc23168581"/>
+      <w:bookmarkStart w:id="12" w:name="_Toc23351370"/>
       <w:r>
         <w:pict w14:anchorId="7CA0977E">
           <v:shape id="_x0000_s1034" type="#_x0000_t202" alt="" style="position:absolute;left:0;text-align:left;margin-left:84.4pt;margin-top:25.6pt;width:461.4pt;height:72.5pt;z-index:-251662336;mso-wrap-style:square;mso-wrap-edited:f;mso-width-percent:0;mso-height-percent:0;mso-wrap-distance-left:0;mso-wrap-distance-right:0;mso-position-horizontal-relative:page;mso-width-percent:0;mso-height-percent:0;v-text-anchor:top" fillcolor="#f1f1f1" strokecolor="#bebebe" strokeweight=".48pt">
@@ -4481,7 +4707,7 @@
         <w:rPr>
           <w:noProof/>
         </w:rPr>
-        <w:pict w14:anchorId="1D3F2D08">
+        <w:pict w14:anchorId="2AE4A3CD">
           <v:group id="Group 69" o:spid="_x0000_s1026" style="position:absolute;margin-left:234.9pt;margin-top:16pt;width:160.25pt;height:96.4pt;z-index:-251661312;mso-wrap-distance-left:0;mso-wrap-distance-right:0;mso-position-horizontal-relative:page" coordorigin="4698,320" coordsize="3205,1928" o:gfxdata="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">
             <o:lock v:ext="edit" aspectratio="t"/>
             <v:rect id="Rectangle 70" o:spid="_x0000_s1027" style="position:absolute;left:4719;top:338;width:3164;height:1889;visibility:visible;mso-wrap-style:square;v-text-anchor:top" o:gfxdata="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" fillcolor="#dbe4f0" stroked="f">
@@ -4827,6 +5053,7 @@
           <w:color w:val="F9A634"/>
         </w:rPr>
       </w:pPr>
+      <w:bookmarkStart w:id="13" w:name="_Toc23351371"/>
       <w:r>
         <w:rPr>
           <w:color w:val="F9A634"/>
@@ -4857,6 +5084,7 @@
         </w:rPr>
         <w:t>into AWS account</w:t>
       </w:r>
+      <w:bookmarkEnd w:id="13"/>
     </w:p>
     <w:p>
       <w:pPr>
@@ -7341,7 +7569,7 @@
           <w:color w:val="F9A634"/>
         </w:rPr>
       </w:pPr>
-      <w:bookmarkStart w:id="13" w:name="_Toc23168582"/>
+      <w:bookmarkStart w:id="14" w:name="_Toc23351372"/>
       <w:r>
         <w:rPr>
           <w:color w:val="F9A634"/>
@@ -7349,7 +7577,7 @@
         <w:lastRenderedPageBreak/>
         <w:t>Troubleshooting</w:t>
       </w:r>
-      <w:bookmarkEnd w:id="13"/>
+      <w:bookmarkEnd w:id="14"/>
     </w:p>
     <w:p>
       <w:pPr>
@@ -7649,16 +7877,16 @@
         <w:pStyle w:val="Heading1"/>
         <w:spacing w:before="89"/>
       </w:pPr>
-      <w:bookmarkStart w:id="14" w:name="_bookmark17"/>
-      <w:bookmarkStart w:id="15" w:name="_Toc23168583"/>
-      <w:bookmarkEnd w:id="14"/>
+      <w:bookmarkStart w:id="15" w:name="_bookmark17"/>
+      <w:bookmarkStart w:id="16" w:name="_Toc23351373"/>
+      <w:bookmarkEnd w:id="15"/>
       <w:r>
         <w:rPr>
           <w:color w:val="F9A634"/>
         </w:rPr>
         <w:t>GitHub Repository</w:t>
       </w:r>
-      <w:bookmarkEnd w:id="15"/>
+      <w:bookmarkEnd w:id="16"/>
     </w:p>
     <w:p>
       <w:pPr>
@@ -7691,7 +7919,15 @@
         <w:rPr>
           <w:color w:val="252525"/>
         </w:rPr>
-        <w:t>to download the templates and scripts for this Quick Start, to post your comments, and to share your customizations with others.</w:t>
+        <w:t>to download the templates and scripts for this Quick Start, to post your comments, and to share your customizations with oth</w:t>
+      </w:r>
+      <w:bookmarkStart w:id="17" w:name="_GoBack"/>
+      <w:bookmarkEnd w:id="17"/>
+      <w:r>
+        <w:rPr>
+          <w:color w:val="252525"/>
+        </w:rPr>
+        <w:t>ers.</w:t>
       </w:r>
     </w:p>
     <w:p>
@@ -7708,18 +7944,18 @@
         <w:pStyle w:val="Heading1"/>
         <w:spacing w:before="89"/>
       </w:pPr>
-      <w:bookmarkStart w:id="16" w:name="_bookmark18"/>
-      <w:bookmarkStart w:id="17" w:name="_Toc23167453"/>
-      <w:bookmarkStart w:id="18" w:name="_Toc23168357"/>
-      <w:bookmarkStart w:id="19" w:name="_Toc23168584"/>
-      <w:bookmarkEnd w:id="16"/>
+      <w:bookmarkStart w:id="18" w:name="_bookmark18"/>
+      <w:bookmarkStart w:id="19" w:name="_Toc23167453"/>
+      <w:bookmarkStart w:id="20" w:name="_Toc23168357"/>
+      <w:bookmarkStart w:id="21" w:name="_Toc23351374"/>
+      <w:bookmarkEnd w:id="18"/>
       <w:r>
         <w:rPr>
           <w:color w:val="F9A634"/>
         </w:rPr>
         <w:t>Additional Resources</w:t>
       </w:r>
-      <w:bookmarkEnd w:id="19"/>
+      <w:bookmarkEnd w:id="21"/>
     </w:p>
     <w:p>
       <w:pPr>
@@ -7729,16 +7965,16 @@
           <w:color w:val="4F81BC"/>
         </w:rPr>
       </w:pPr>
-      <w:bookmarkStart w:id="20" w:name="_Toc23168585"/>
+      <w:bookmarkStart w:id="22" w:name="_Toc23351375"/>
       <w:r>
         <w:rPr>
           <w:color w:val="4F81BC"/>
         </w:rPr>
         <w:t>AWS Resources</w:t>
       </w:r>
-      <w:bookmarkEnd w:id="17"/>
-      <w:bookmarkEnd w:id="18"/>
+      <w:bookmarkEnd w:id="19"/>
       <w:bookmarkEnd w:id="20"/>
+      <w:bookmarkEnd w:id="22"/>
     </w:p>
     <w:p>
       <w:pPr>
@@ -7945,20 +8181,20 @@
           <w:color w:val="4F81BC"/>
         </w:rPr>
       </w:pPr>
-      <w:bookmarkStart w:id="21" w:name="_Toc22738085"/>
-      <w:bookmarkStart w:id="22" w:name="_Toc23167455"/>
-      <w:bookmarkStart w:id="23" w:name="_Toc23168359"/>
-      <w:bookmarkStart w:id="24" w:name="_Toc23168586"/>
+      <w:bookmarkStart w:id="23" w:name="_Toc22738085"/>
+      <w:bookmarkStart w:id="24" w:name="_Toc23167455"/>
+      <w:bookmarkStart w:id="25" w:name="_Toc23168359"/>
+      <w:bookmarkStart w:id="26" w:name="_Toc23351376"/>
       <w:r>
         <w:rPr>
           <w:color w:val="4F81BC"/>
         </w:rPr>
         <w:t>SumoLogic</w:t>
       </w:r>
-      <w:bookmarkEnd w:id="21"/>
-      <w:bookmarkEnd w:id="22"/>
       <w:bookmarkEnd w:id="23"/>
       <w:bookmarkEnd w:id="24"/>
+      <w:bookmarkEnd w:id="25"/>
+      <w:bookmarkEnd w:id="26"/>
     </w:p>
     <w:p>
       <w:pPr>
@@ -8084,10 +8320,11 @@
         <w:pStyle w:val="Heading3"/>
         <w:ind w:left="0"/>
       </w:pPr>
-      <w:bookmarkStart w:id="25" w:name="_Toc22738087"/>
-      <w:bookmarkStart w:id="26" w:name="_Toc23167456"/>
-      <w:bookmarkStart w:id="27" w:name="_Toc23168360"/>
-      <w:bookmarkStart w:id="28" w:name="_Toc23168587"/>
+      <w:bookmarkStart w:id="27" w:name="_Toc22738087"/>
+      <w:bookmarkStart w:id="28" w:name="_Toc23167456"/>
+      <w:bookmarkStart w:id="29" w:name="_Toc23168360"/>
+      <w:bookmarkStart w:id="30" w:name="_Toc23168587"/>
+      <w:bookmarkStart w:id="31" w:name="_Toc23351377"/>
       <w:r>
         <w:rPr>
           <w:color w:val="4F81BC"/>
@@ -8107,10 +8344,11 @@
         </w:rPr>
         <w:t>deployments</w:t>
       </w:r>
-      <w:bookmarkEnd w:id="25"/>
-      <w:bookmarkEnd w:id="26"/>
       <w:bookmarkEnd w:id="27"/>
       <w:bookmarkEnd w:id="28"/>
+      <w:bookmarkEnd w:id="29"/>
+      <w:bookmarkEnd w:id="30"/>
+      <w:bookmarkEnd w:id="31"/>
     </w:p>
     <w:p>
       <w:pPr>
@@ -8176,8 +8414,8 @@
           <w:sz w:val="36"/>
         </w:rPr>
       </w:pPr>
-      <w:bookmarkStart w:id="29" w:name="_bookmark19"/>
-      <w:bookmarkEnd w:id="29"/>
+      <w:bookmarkStart w:id="32" w:name="_bookmark19"/>
+      <w:bookmarkEnd w:id="32"/>
       <w:r>
         <w:rPr>
           <w:rFonts w:ascii="Arial"/>
@@ -8271,8 +8509,6 @@
               </w:rPr>
               <w:t>Change</w:t>
             </w:r>
-            <w:bookmarkStart w:id="30" w:name="_GoBack"/>
-            <w:bookmarkEnd w:id="30"/>
           </w:p>
         </w:tc>
         <w:tc>
@@ -8404,8 +8640,8 @@
         <w:spacing w:before="100"/>
         <w:ind w:left="213"/>
       </w:pPr>
-      <w:bookmarkStart w:id="31" w:name="_bookmark20"/>
-      <w:bookmarkEnd w:id="31"/>
+      <w:bookmarkStart w:id="33" w:name="_bookmark20"/>
+      <w:bookmarkEnd w:id="33"/>
       <w:r>
         <w:rPr>
           <w:color w:val="20201F"/>
@@ -10834,6 +11070,7 @@
   <w:style w:type="character" w:default="1" w:styleId="DefaultParagraphFont">
     <w:name w:val="Default Paragraph Font"/>
     <w:uiPriority w:val="1"/>
+    <w:semiHidden/>
     <w:unhideWhenUsed/>
   </w:style>
   <w:style w:type="table" w:default="1" w:styleId="TableNormal">
@@ -11783,7 +12020,7 @@
 </file>
 
 <file path=customXml/itemProps1.xml><?xml version="1.0" encoding="utf-8"?>
-<ds:datastoreItem xmlns:ds="http://schemas.openxmlformats.org/officeDocument/2006/customXml" ds:itemID="{5CA39E86-D237-D54F-8FE7-FD542FCA9E33}">
+<ds:datastoreItem xmlns:ds="http://schemas.openxmlformats.org/officeDocument/2006/customXml" ds:itemID="{08F69145-0860-EA4C-97BF-BE26CA8D1700}">
   <ds:schemaRefs>
     <ds:schemaRef ds:uri="http://schemas.openxmlformats.org/officeDocument/2006/bibliography"/>
   </ds:schemaRefs>

</xml_diff>